<commit_message>
blackbox testing build 1 aman
</commit_message>
<xml_diff>
--- a/Dokumen-Skripsi/Semhas/Bab 4.docx
+++ b/Dokumen-Skripsi/Semhas/Bab 4.docx
@@ -9937,12 +9937,10 @@
             </w:pPr>
             <w:r>
               <w:rPr>
-                <w:i/>
-                <w:iCs/>
-                <w:sz w:val="22"/>
-                <w:szCs w:val="22"/>
-              </w:rPr>
-              <w:t>Minor</w:t>
+                <w:sz w:val="22"/>
+                <w:szCs w:val="22"/>
+              </w:rPr>
+              <w:t>Valid</w:t>
             </w:r>
           </w:p>
         </w:tc>
@@ -10080,12 +10078,10 @@
             </w:pPr>
             <w:r>
               <w:rPr>
-                <w:i/>
-                <w:iCs/>
-                <w:sz w:val="22"/>
-                <w:szCs w:val="22"/>
-              </w:rPr>
-              <w:t>Minor</w:t>
+                <w:sz w:val="22"/>
+                <w:szCs w:val="22"/>
+              </w:rPr>
+              <w:t>Valid</w:t>
             </w:r>
           </w:p>
         </w:tc>
@@ -10269,12 +10265,10 @@
             </w:pPr>
             <w:r>
               <w:rPr>
-                <w:i/>
-                <w:iCs/>
-                <w:sz w:val="22"/>
-                <w:szCs w:val="22"/>
-              </w:rPr>
-              <w:t>Minor</w:t>
+                <w:sz w:val="22"/>
+                <w:szCs w:val="22"/>
+              </w:rPr>
+              <w:t>Valid</w:t>
             </w:r>
           </w:p>
         </w:tc>
@@ -10412,12 +10406,10 @@
             </w:pPr>
             <w:r>
               <w:rPr>
-                <w:i/>
-                <w:iCs/>
-                <w:sz w:val="22"/>
-                <w:szCs w:val="22"/>
-              </w:rPr>
-              <w:t>Minor</w:t>
+                <w:sz w:val="22"/>
+                <w:szCs w:val="22"/>
+              </w:rPr>
+              <w:t>Valid</w:t>
             </w:r>
           </w:p>
         </w:tc>
@@ -10587,12 +10579,10 @@
             </w:pPr>
             <w:r>
               <w:rPr>
-                <w:i/>
-                <w:iCs/>
-                <w:sz w:val="22"/>
-                <w:szCs w:val="22"/>
-              </w:rPr>
-              <w:t>Minor</w:t>
+                <w:sz w:val="22"/>
+                <w:szCs w:val="22"/>
+              </w:rPr>
+              <w:t>Valid</w:t>
             </w:r>
           </w:p>
         </w:tc>
@@ -10747,13 +10737,11 @@
             </w:pPr>
             <w:r>
               <w:rPr>
-                <w:i/>
-                <w:iCs/>
                 <w:sz w:val="22"/>
                 <w:szCs w:val="22"/>
               </w:rPr>
               <w:lastRenderedPageBreak/>
-              <w:t>Minor</w:t>
+              <w:t>Valid</w:t>
             </w:r>
           </w:p>
         </w:tc>
@@ -10907,12 +10895,10 @@
             </w:pPr>
             <w:r>
               <w:rPr>
-                <w:i/>
-                <w:iCs/>
-                <w:sz w:val="22"/>
-                <w:szCs w:val="22"/>
-              </w:rPr>
-              <w:t>Minor</w:t>
+                <w:sz w:val="22"/>
+                <w:szCs w:val="22"/>
+              </w:rPr>
+              <w:t>Valid</w:t>
             </w:r>
           </w:p>
         </w:tc>
@@ -11107,12 +11093,10 @@
             </w:pPr>
             <w:r>
               <w:rPr>
-                <w:i/>
-                <w:iCs/>
-                <w:sz w:val="22"/>
-                <w:szCs w:val="22"/>
-              </w:rPr>
-              <w:t>Major</w:t>
+                <w:sz w:val="22"/>
+                <w:szCs w:val="22"/>
+              </w:rPr>
+              <w:t>Valid</w:t>
             </w:r>
           </w:p>
         </w:tc>
@@ -11250,12 +11234,10 @@
             </w:pPr>
             <w:r>
               <w:rPr>
-                <w:i/>
-                <w:iCs/>
-                <w:sz w:val="22"/>
-                <w:szCs w:val="22"/>
-              </w:rPr>
-              <w:t>Minor</w:t>
+                <w:sz w:val="22"/>
+                <w:szCs w:val="22"/>
+              </w:rPr>
+              <w:t>Valid</w:t>
             </w:r>
           </w:p>
         </w:tc>
@@ -11334,7 +11316,7 @@
                 <w:sz w:val="22"/>
                 <w:szCs w:val="22"/>
               </w:rPr>
-              <w:t>Menuliskan angka diatas 99 pada kolom “Usia Instruktur” kemudian menekan tombol “Tambah”</w:t>
+              <w:t>Menuliskan angka diatas 70 pada kolom “Usia Instruktur” kemudian menekan tombol “Tambah”</w:t>
             </w:r>
           </w:p>
         </w:tc>
@@ -11363,7 +11345,21 @@
                 <w:sz w:val="22"/>
                 <w:szCs w:val="22"/>
               </w:rPr>
-              <w:t>Sistem menampilkan pesan kesalahan kepada pengguna bahwa usia maksimal adalah 99 tahun</w:t>
+              <w:t xml:space="preserve">Sistem menampilkan pesan kesalahan kepada pengguna bahwa usia maksimal adalah </w:t>
+            </w:r>
+            <w:r>
+              <w:rPr>
+                <w:sz w:val="22"/>
+                <w:szCs w:val="22"/>
+              </w:rPr>
+              <w:t>70</w:t>
+            </w:r>
+            <w:r>
+              <w:rPr>
+                <w:sz w:val="22"/>
+                <w:szCs w:val="22"/>
+              </w:rPr>
+              <w:t xml:space="preserve"> tahun</w:t>
             </w:r>
           </w:p>
         </w:tc>
@@ -11393,12 +11389,10 @@
             </w:pPr>
             <w:r>
               <w:rPr>
-                <w:i/>
-                <w:iCs/>
-                <w:sz w:val="22"/>
-                <w:szCs w:val="22"/>
-              </w:rPr>
-              <w:t>Minor</w:t>
+                <w:sz w:val="22"/>
+                <w:szCs w:val="22"/>
+              </w:rPr>
+              <w:t>Valid</w:t>
             </w:r>
           </w:p>
         </w:tc>
@@ -11536,12 +11530,10 @@
             </w:pPr>
             <w:r>
               <w:rPr>
-                <w:i/>
-                <w:iCs/>
-                <w:sz w:val="22"/>
-                <w:szCs w:val="22"/>
-              </w:rPr>
-              <w:t>Minor</w:t>
+                <w:sz w:val="22"/>
+                <w:szCs w:val="22"/>
+              </w:rPr>
+              <w:t>Valid</w:t>
             </w:r>
           </w:p>
         </w:tc>
@@ -11679,12 +11671,10 @@
             </w:pPr>
             <w:r>
               <w:rPr>
-                <w:i/>
-                <w:iCs/>
-                <w:sz w:val="22"/>
-                <w:szCs w:val="22"/>
-              </w:rPr>
-              <w:t>Major</w:t>
+                <w:sz w:val="22"/>
+                <w:szCs w:val="22"/>
+              </w:rPr>
+              <w:t>Valid</w:t>
             </w:r>
           </w:p>
         </w:tc>
@@ -11823,12 +11813,10 @@
             </w:pPr>
             <w:r>
               <w:rPr>
-                <w:i/>
-                <w:iCs/>
-                <w:sz w:val="22"/>
-                <w:szCs w:val="22"/>
-              </w:rPr>
-              <w:t>Major</w:t>
+                <w:sz w:val="22"/>
+                <w:szCs w:val="22"/>
+              </w:rPr>
+              <w:t>Valid</w:t>
             </w:r>
           </w:p>
         </w:tc>
@@ -12020,12 +12008,10 @@
             </w:pPr>
             <w:r>
               <w:rPr>
-                <w:i/>
-                <w:iCs/>
-                <w:sz w:val="22"/>
-                <w:szCs w:val="22"/>
-              </w:rPr>
-              <w:t>Minor</w:t>
+                <w:sz w:val="22"/>
+                <w:szCs w:val="22"/>
+              </w:rPr>
+              <w:t>Valid</w:t>
             </w:r>
           </w:p>
         </w:tc>
@@ -12221,12 +12207,10 @@
             </w:pPr>
             <w:r>
               <w:rPr>
-                <w:i/>
-                <w:iCs/>
-                <w:sz w:val="22"/>
-                <w:szCs w:val="22"/>
-              </w:rPr>
-              <w:t>Minor</w:t>
+                <w:sz w:val="22"/>
+                <w:szCs w:val="22"/>
+              </w:rPr>
+              <w:t>Valid</w:t>
             </w:r>
           </w:p>
         </w:tc>
@@ -12397,12 +12381,10 @@
             </w:pPr>
             <w:r>
               <w:rPr>
-                <w:i/>
-                <w:iCs/>
-                <w:sz w:val="22"/>
-                <w:szCs w:val="22"/>
-              </w:rPr>
-              <w:t>Minor</w:t>
+                <w:sz w:val="22"/>
+                <w:szCs w:val="22"/>
+              </w:rPr>
+              <w:t>Valid</w:t>
             </w:r>
           </w:p>
         </w:tc>
@@ -12560,12 +12542,10 @@
             </w:pPr>
             <w:r>
               <w:rPr>
-                <w:i/>
-                <w:iCs/>
-                <w:sz w:val="22"/>
-                <w:szCs w:val="22"/>
-              </w:rPr>
-              <w:t>Major</w:t>
+                <w:sz w:val="22"/>
+                <w:szCs w:val="22"/>
+              </w:rPr>
+              <w:t>Valid</w:t>
             </w:r>
           </w:p>
         </w:tc>
@@ -12703,12 +12683,10 @@
             </w:pPr>
             <w:r>
               <w:rPr>
-                <w:i/>
-                <w:iCs/>
-                <w:sz w:val="22"/>
-                <w:szCs w:val="22"/>
-              </w:rPr>
-              <w:t>Minor</w:t>
+                <w:sz w:val="22"/>
+                <w:szCs w:val="22"/>
+              </w:rPr>
+              <w:t>Valid</w:t>
             </w:r>
           </w:p>
         </w:tc>
@@ -12921,12 +12899,10 @@
             </w:pPr>
             <w:r>
               <w:rPr>
-                <w:i/>
-                <w:iCs/>
-                <w:sz w:val="22"/>
-                <w:szCs w:val="22"/>
-              </w:rPr>
-              <w:t>Minor</w:t>
+                <w:sz w:val="22"/>
+                <w:szCs w:val="22"/>
+              </w:rPr>
+              <w:t>Valid</w:t>
             </w:r>
           </w:p>
         </w:tc>
@@ -13096,12 +13072,10 @@
             </w:pPr>
             <w:r>
               <w:rPr>
-                <w:i/>
-                <w:iCs/>
-                <w:sz w:val="22"/>
-                <w:szCs w:val="22"/>
-              </w:rPr>
-              <w:t>Minor</w:t>
+                <w:sz w:val="22"/>
+                <w:szCs w:val="22"/>
+              </w:rPr>
+              <w:t>Valid</w:t>
             </w:r>
           </w:p>
         </w:tc>
@@ -13227,6 +13201,20 @@
               </w:rPr>
               <w:t>Menekan tombol “Hapus” pada salah satu Instruktur</w:t>
             </w:r>
+            <w:r>
+              <w:rPr>
+                <w:sz w:val="22"/>
+                <w:szCs w:val="22"/>
+              </w:rPr>
+              <w:t xml:space="preserve"> </w:t>
+            </w:r>
+            <w:r>
+              <w:rPr>
+                <w:sz w:val="22"/>
+                <w:szCs w:val="22"/>
+              </w:rPr>
+              <w:t>dan Instruktur tidak memiliki jadwal kursus mendatang</w:t>
+            </w:r>
           </w:p>
         </w:tc>
         <w:tc>
@@ -13302,12 +13290,10 @@
             </w:pPr>
             <w:r>
               <w:rPr>
-                <w:i/>
-                <w:iCs/>
-                <w:sz w:val="22"/>
-                <w:szCs w:val="22"/>
-              </w:rPr>
-              <w:t>Minor</w:t>
+                <w:sz w:val="22"/>
+                <w:szCs w:val="22"/>
+              </w:rPr>
+              <w:t>Valid</w:t>
             </w:r>
           </w:p>
         </w:tc>
@@ -13351,6 +13337,7 @@
                 <w:sz w:val="22"/>
                 <w:szCs w:val="22"/>
               </w:rPr>
+              <w:lastRenderedPageBreak/>
               <w:t>B1-T79</w:t>
             </w:r>
           </w:p>
@@ -13386,24 +13373,23 @@
                 <w:sz w:val="22"/>
                 <w:szCs w:val="22"/>
               </w:rPr>
-              <w:t xml:space="preserve">Menekan tombol “Ya, Hapus Instruktur” pada </w:t>
-            </w:r>
-            <w:r>
-              <w:rPr>
-                <w:sz w:val="22"/>
-                <w:szCs w:val="22"/>
-              </w:rPr>
-              <w:lastRenderedPageBreak/>
-              <w:t xml:space="preserve">dialog </w:t>
-            </w:r>
-            <w:r>
-              <w:rPr>
-                <w:i/>
-                <w:iCs/>
-                <w:sz w:val="22"/>
-                <w:szCs w:val="22"/>
-              </w:rPr>
-              <w:t xml:space="preserve">pop-up </w:t>
+              <w:t xml:space="preserve">Menekan tombol “Hapus” </w:t>
+            </w:r>
+            <w:r>
+              <w:rPr>
+                <w:sz w:val="22"/>
+                <w:szCs w:val="22"/>
+              </w:rPr>
+              <w:t>pada salah satu Instruktur</w:t>
+            </w:r>
+            <w:r>
+              <w:rPr>
+                <w:i/>
+                <w:iCs/>
+                <w:sz w:val="22"/>
+                <w:szCs w:val="22"/>
+              </w:rPr>
+              <w:t xml:space="preserve"> </w:t>
             </w:r>
             <w:r>
               <w:rPr>
@@ -13439,25 +13425,7 @@
                 <w:sz w:val="22"/>
                 <w:szCs w:val="22"/>
               </w:rPr>
-              <w:lastRenderedPageBreak/>
-              <w:t xml:space="preserve">Sistem menghapus data instruktur kursus terkait dari </w:t>
-            </w:r>
-            <w:r>
-              <w:rPr>
-                <w:i/>
-                <w:iCs/>
-                <w:sz w:val="22"/>
-                <w:szCs w:val="22"/>
-              </w:rPr>
-              <w:lastRenderedPageBreak/>
-              <w:t xml:space="preserve">database </w:t>
-            </w:r>
-            <w:r>
-              <w:rPr>
-                <w:sz w:val="22"/>
-                <w:szCs w:val="22"/>
-              </w:rPr>
-              <w:t>dan memperbarui daftar instruktur tanpa menampilkan instruktur yang dihapus</w:t>
+              <w:t xml:space="preserve">Sistem menampilkan pesan peringatan bahwa proses tidak dapat dilanjutkan karena Instruktur masih mengajar </w:t>
             </w:r>
           </w:p>
         </w:tc>
@@ -13487,13 +13455,10 @@
             </w:pPr>
             <w:r>
               <w:rPr>
-                <w:i/>
-                <w:iCs/>
-                <w:sz w:val="22"/>
-                <w:szCs w:val="22"/>
-              </w:rPr>
-              <w:lastRenderedPageBreak/>
-              <w:t>Major</w:t>
+                <w:sz w:val="22"/>
+                <w:szCs w:val="22"/>
+              </w:rPr>
+              <w:t>Valid</w:t>
             </w:r>
           </w:p>
         </w:tc>
@@ -13586,13 +13551,6 @@
               </w:rPr>
               <w:t xml:space="preserve">pop-up </w:t>
             </w:r>
-            <w:r>
-              <w:rPr>
-                <w:sz w:val="22"/>
-                <w:szCs w:val="22"/>
-              </w:rPr>
-              <w:t>dan Instruktur tidak memiliki jadwal kursus mendatang</w:t>
-            </w:r>
           </w:p>
         </w:tc>
         <w:tc>
@@ -13666,12 +13624,10 @@
             </w:pPr>
             <w:r>
               <w:rPr>
-                <w:i/>
-                <w:iCs/>
-                <w:sz w:val="22"/>
-                <w:szCs w:val="22"/>
-              </w:rPr>
-              <w:t>Major</w:t>
+                <w:sz w:val="22"/>
+                <w:szCs w:val="22"/>
+              </w:rPr>
+              <w:t>Valid</w:t>
             </w:r>
           </w:p>
         </w:tc>
@@ -13829,12 +13785,10 @@
             </w:pPr>
             <w:r>
               <w:rPr>
-                <w:i/>
-                <w:iCs/>
-                <w:sz w:val="22"/>
-                <w:szCs w:val="22"/>
-              </w:rPr>
-              <w:t>Minor</w:t>
+                <w:sz w:val="22"/>
+                <w:szCs w:val="22"/>
+              </w:rPr>
+              <w:t>Valid</w:t>
             </w:r>
           </w:p>
         </w:tc>
@@ -14019,12 +13973,10 @@
             </w:pPr>
             <w:r>
               <w:rPr>
-                <w:i/>
-                <w:iCs/>
-                <w:sz w:val="22"/>
-                <w:szCs w:val="22"/>
-              </w:rPr>
-              <w:t>Trivial</w:t>
+                <w:sz w:val="22"/>
+                <w:szCs w:val="22"/>
+              </w:rPr>
+              <w:t>Valid</w:t>
             </w:r>
           </w:p>
         </w:tc>
@@ -14221,12 +14173,10 @@
             </w:pPr>
             <w:r>
               <w:rPr>
-                <w:i/>
-                <w:iCs/>
-                <w:sz w:val="22"/>
-                <w:szCs w:val="22"/>
-              </w:rPr>
-              <w:t>Trivial</w:t>
+                <w:sz w:val="22"/>
+                <w:szCs w:val="22"/>
+              </w:rPr>
+              <w:t>Valid</w:t>
             </w:r>
           </w:p>
         </w:tc>
@@ -14364,12 +14314,10 @@
             </w:pPr>
             <w:r>
               <w:rPr>
-                <w:i/>
-                <w:iCs/>
-                <w:sz w:val="22"/>
-                <w:szCs w:val="22"/>
-              </w:rPr>
-              <w:t>Minor</w:t>
+                <w:sz w:val="22"/>
+                <w:szCs w:val="22"/>
+              </w:rPr>
+              <w:t>Valid</w:t>
             </w:r>
           </w:p>
         </w:tc>
@@ -14507,12 +14455,10 @@
             </w:pPr>
             <w:r>
               <w:rPr>
-                <w:i/>
-                <w:iCs/>
-                <w:sz w:val="22"/>
-                <w:szCs w:val="22"/>
-              </w:rPr>
-              <w:t>Minor</w:t>
+                <w:sz w:val="22"/>
+                <w:szCs w:val="22"/>
+              </w:rPr>
+              <w:t>Valid</w:t>
             </w:r>
           </w:p>
         </w:tc>
@@ -14650,12 +14596,10 @@
             </w:pPr>
             <w:r>
               <w:rPr>
-                <w:i/>
-                <w:iCs/>
-                <w:sz w:val="22"/>
-                <w:szCs w:val="22"/>
-              </w:rPr>
-              <w:t>Minor</w:t>
+                <w:sz w:val="22"/>
+                <w:szCs w:val="22"/>
+              </w:rPr>
+              <w:t>Valid</w:t>
             </w:r>
           </w:p>
         </w:tc>
@@ -14742,16 +14686,8 @@
                 <w:sz w:val="22"/>
                 <w:szCs w:val="22"/>
               </w:rPr>
-              <w:t>B1-</w:t>
-            </w:r>
-            <w:r>
-              <w:rPr>
-                <w:bCs/>
-                <w:sz w:val="22"/>
-                <w:szCs w:val="22"/>
-              </w:rPr>
               <w:lastRenderedPageBreak/>
-              <w:t>T88</w:t>
+              <w:t>B1-T88</w:t>
             </w:r>
           </w:p>
         </w:tc>
@@ -14786,16 +14722,7 @@
                 <w:sz w:val="22"/>
                 <w:szCs w:val="22"/>
               </w:rPr>
-              <w:lastRenderedPageBreak/>
-              <w:t xml:space="preserve">Memilih opsi “Hubungi </w:t>
-            </w:r>
-            <w:r>
-              <w:rPr>
-                <w:sz w:val="22"/>
-                <w:szCs w:val="22"/>
-              </w:rPr>
-              <w:lastRenderedPageBreak/>
-              <w:t>Siswa” atau “Hubungi Instruktur”</w:t>
+              <w:t>Memilih opsi “Hubungi Siswa” atau “Hubungi Instruktur”</w:t>
             </w:r>
           </w:p>
         </w:tc>
@@ -14824,16 +14751,7 @@
                 <w:sz w:val="22"/>
                 <w:szCs w:val="22"/>
               </w:rPr>
-              <w:lastRenderedPageBreak/>
-              <w:t xml:space="preserve">Sistem mengarahkan pengguna </w:t>
-            </w:r>
-            <w:r>
-              <w:rPr>
-                <w:sz w:val="22"/>
-                <w:szCs w:val="22"/>
-              </w:rPr>
-              <w:lastRenderedPageBreak/>
-              <w:t>ke halaman mulai percakapan Whatsapp</w:t>
+              <w:t>Sistem mengarahkan pengguna ke halaman mulai percakapan Whatsapp</w:t>
             </w:r>
           </w:p>
         </w:tc>
@@ -14863,13 +14781,10 @@
             </w:pPr>
             <w:r>
               <w:rPr>
-                <w:i/>
-                <w:iCs/>
-                <w:sz w:val="22"/>
-                <w:szCs w:val="22"/>
-              </w:rPr>
-              <w:lastRenderedPageBreak/>
-              <w:t>Major</w:t>
+                <w:sz w:val="22"/>
+                <w:szCs w:val="22"/>
+              </w:rPr>
+              <w:t>Valid</w:t>
             </w:r>
           </w:p>
         </w:tc>
@@ -15050,12 +14965,10 @@
             </w:pPr>
             <w:r>
               <w:rPr>
-                <w:i/>
-                <w:iCs/>
-                <w:sz w:val="22"/>
-                <w:szCs w:val="22"/>
-              </w:rPr>
-              <w:t>Major</w:t>
+                <w:sz w:val="22"/>
+                <w:szCs w:val="22"/>
+              </w:rPr>
+              <w:t>Valid</w:t>
             </w:r>
           </w:p>
         </w:tc>
@@ -15252,12 +15165,10 @@
             </w:pPr>
             <w:r>
               <w:rPr>
-                <w:i/>
-                <w:iCs/>
-                <w:sz w:val="22"/>
-                <w:szCs w:val="22"/>
-              </w:rPr>
-              <w:t>Minor</w:t>
+                <w:sz w:val="22"/>
+                <w:szCs w:val="22"/>
+              </w:rPr>
+              <w:t>Valid</w:t>
             </w:r>
           </w:p>
         </w:tc>
@@ -15411,12 +15322,10 @@
             </w:pPr>
             <w:r>
               <w:rPr>
-                <w:i/>
-                <w:iCs/>
-                <w:sz w:val="22"/>
-                <w:szCs w:val="22"/>
-              </w:rPr>
-              <w:t>Minor</w:t>
+                <w:sz w:val="22"/>
+                <w:szCs w:val="22"/>
+              </w:rPr>
+              <w:t>Valid</w:t>
             </w:r>
           </w:p>
         </w:tc>
@@ -15570,12 +15479,10 @@
             </w:pPr>
             <w:r>
               <w:rPr>
-                <w:i/>
-                <w:iCs/>
-                <w:sz w:val="22"/>
-                <w:szCs w:val="22"/>
-              </w:rPr>
-              <w:t>Minor</w:t>
+                <w:sz w:val="22"/>
+                <w:szCs w:val="22"/>
+              </w:rPr>
+              <w:t>Valid</w:t>
             </w:r>
           </w:p>
         </w:tc>
@@ -15735,12 +15642,10 @@
             </w:pPr>
             <w:r>
               <w:rPr>
-                <w:i/>
-                <w:iCs/>
-                <w:sz w:val="22"/>
-                <w:szCs w:val="22"/>
-              </w:rPr>
-              <w:t>Minor</w:t>
+                <w:sz w:val="22"/>
+                <w:szCs w:val="22"/>
+              </w:rPr>
+              <w:t>Valid</w:t>
             </w:r>
           </w:p>
         </w:tc>
@@ -15889,21 +15794,7 @@
                 <w:sz w:val="22"/>
                 <w:szCs w:val="22"/>
               </w:rPr>
-              <w:t>”    disamping</w:t>
-            </w:r>
-            <w:r>
-              <w:rPr>
-                <w:sz w:val="22"/>
-                <w:szCs w:val="22"/>
-              </w:rPr>
-              <w:t xml:space="preserve"> Lunasi Pembayaran pada Informasi Pertemuan untuk Pertemuan 1</w:t>
-            </w:r>
-            <w:r>
-              <w:rPr>
-                <w:sz w:val="22"/>
-                <w:szCs w:val="22"/>
-              </w:rPr>
-              <w:t xml:space="preserve"> </w:t>
+              <w:t xml:space="preserve">”    disamping Lunasi Pembayaran pada Informasi Pertemuan untuk Pertemuan 1 </w:t>
             </w:r>
           </w:p>
         </w:tc>
@@ -15933,12 +15824,10 @@
             </w:pPr>
             <w:r>
               <w:rPr>
-                <w:i/>
-                <w:iCs/>
-                <w:sz w:val="22"/>
-                <w:szCs w:val="22"/>
-              </w:rPr>
-              <w:t>Major</w:t>
+                <w:sz w:val="22"/>
+                <w:szCs w:val="22"/>
+              </w:rPr>
+              <w:t>Valid</w:t>
             </w:r>
           </w:p>
         </w:tc>
@@ -16025,16 +15914,8 @@
                 <w:sz w:val="22"/>
                 <w:szCs w:val="22"/>
               </w:rPr>
-              <w:t>B1-</w:t>
-            </w:r>
-            <w:r>
-              <w:rPr>
-                <w:bCs/>
-                <w:sz w:val="22"/>
-                <w:szCs w:val="22"/>
-              </w:rPr>
               <w:lastRenderedPageBreak/>
-              <w:t>T95</w:t>
+              <w:t>B1-T95</w:t>
             </w:r>
           </w:p>
         </w:tc>
@@ -16069,16 +15950,7 @@
                 <w:sz w:val="22"/>
                 <w:szCs w:val="22"/>
               </w:rPr>
-              <w:lastRenderedPageBreak/>
-              <w:t xml:space="preserve">Mengosongkan salah satu </w:t>
-            </w:r>
-            <w:r>
-              <w:rPr>
-                <w:sz w:val="22"/>
-                <w:szCs w:val="22"/>
-              </w:rPr>
-              <w:lastRenderedPageBreak/>
-              <w:t>atau lebih kolom data atau tidak memilih salah satu opsi kemudian menekan tombol “Ajukan”</w:t>
+              <w:t>Mengosongkan salah satu atau lebih kolom data atau tidak memilih salah satu opsi kemudian menekan tombol “Ajukan”</w:t>
             </w:r>
           </w:p>
         </w:tc>
@@ -16107,16 +15979,7 @@
                 <w:sz w:val="22"/>
                 <w:szCs w:val="22"/>
               </w:rPr>
-              <w:lastRenderedPageBreak/>
-              <w:t xml:space="preserve">Sistem menampilkan peringatan </w:t>
-            </w:r>
-            <w:r>
-              <w:rPr>
-                <w:sz w:val="22"/>
-                <w:szCs w:val="22"/>
-              </w:rPr>
-              <w:lastRenderedPageBreak/>
-              <w:t xml:space="preserve">kepada pengguna untuk mengisi kolom </w:t>
+              <w:t xml:space="preserve">Sistem menampilkan peringatan kepada pengguna untuk mengisi kolom </w:t>
             </w:r>
             <w:r>
               <w:rPr>
@@ -16162,13 +16025,10 @@
             </w:pPr>
             <w:r>
               <w:rPr>
-                <w:i/>
-                <w:iCs/>
-                <w:sz w:val="22"/>
-                <w:szCs w:val="22"/>
-              </w:rPr>
-              <w:lastRenderedPageBreak/>
-              <w:t>Minor</w:t>
+                <w:sz w:val="22"/>
+                <w:szCs w:val="22"/>
+              </w:rPr>
+              <w:t>Valid</w:t>
             </w:r>
           </w:p>
         </w:tc>
@@ -16306,12 +16166,10 @@
             </w:pPr>
             <w:r>
               <w:rPr>
-                <w:i/>
-                <w:iCs/>
-                <w:sz w:val="22"/>
-                <w:szCs w:val="22"/>
-              </w:rPr>
-              <w:t>Trivial</w:t>
+                <w:sz w:val="22"/>
+                <w:szCs w:val="22"/>
+              </w:rPr>
+              <w:t>Valid</w:t>
             </w:r>
           </w:p>
         </w:tc>
@@ -16449,12 +16307,10 @@
             </w:pPr>
             <w:r>
               <w:rPr>
-                <w:i/>
-                <w:iCs/>
-                <w:sz w:val="22"/>
-                <w:szCs w:val="22"/>
-              </w:rPr>
-              <w:t>Major</w:t>
+                <w:sz w:val="22"/>
+                <w:szCs w:val="22"/>
+              </w:rPr>
+              <w:t>Valid</w:t>
             </w:r>
           </w:p>
         </w:tc>
@@ -16592,12 +16448,10 @@
             </w:pPr>
             <w:r>
               <w:rPr>
-                <w:i/>
-                <w:iCs/>
-                <w:sz w:val="22"/>
-                <w:szCs w:val="22"/>
-              </w:rPr>
-              <w:t>Major</w:t>
+                <w:sz w:val="22"/>
+                <w:szCs w:val="22"/>
+              </w:rPr>
+              <w:t>Valid</w:t>
             </w:r>
           </w:p>
         </w:tc>
@@ -16751,12 +16605,10 @@
             </w:pPr>
             <w:r>
               <w:rPr>
-                <w:i/>
-                <w:iCs/>
-                <w:sz w:val="22"/>
-                <w:szCs w:val="22"/>
-              </w:rPr>
-              <w:t>Major</w:t>
+                <w:sz w:val="22"/>
+                <w:szCs w:val="22"/>
+              </w:rPr>
+              <w:t>Valid</w:t>
             </w:r>
           </w:p>
         </w:tc>
@@ -16953,12 +16805,10 @@
             </w:pPr>
             <w:r>
               <w:rPr>
-                <w:i/>
-                <w:iCs/>
-                <w:sz w:val="22"/>
-                <w:szCs w:val="22"/>
-              </w:rPr>
-              <w:t>Minor</w:t>
+                <w:sz w:val="22"/>
+                <w:szCs w:val="22"/>
+              </w:rPr>
+              <w:t>Valid</w:t>
             </w:r>
           </w:p>
         </w:tc>
@@ -17096,12 +16946,10 @@
             </w:pPr>
             <w:r>
               <w:rPr>
-                <w:i/>
-                <w:iCs/>
-                <w:sz w:val="22"/>
-                <w:szCs w:val="22"/>
-              </w:rPr>
-              <w:t>Minor</w:t>
+                <w:sz w:val="22"/>
+                <w:szCs w:val="22"/>
+              </w:rPr>
+              <w:t>Valid</w:t>
             </w:r>
           </w:p>
         </w:tc>
@@ -17271,12 +17119,10 @@
             </w:pPr>
             <w:r>
               <w:rPr>
-                <w:i/>
-                <w:iCs/>
-                <w:sz w:val="22"/>
-                <w:szCs w:val="22"/>
-              </w:rPr>
-              <w:t>Minor</w:t>
+                <w:sz w:val="22"/>
+                <w:szCs w:val="22"/>
+              </w:rPr>
+              <w:t>Valid</w:t>
             </w:r>
           </w:p>
         </w:tc>
@@ -17435,12 +17281,10 @@
             </w:pPr>
             <w:r>
               <w:rPr>
-                <w:i/>
-                <w:iCs/>
-                <w:sz w:val="22"/>
-                <w:szCs w:val="22"/>
-              </w:rPr>
-              <w:t>Major</w:t>
+                <w:sz w:val="22"/>
+                <w:szCs w:val="22"/>
+              </w:rPr>
+              <w:t>Valid</w:t>
             </w:r>
           </w:p>
         </w:tc>
@@ -17578,12 +17422,10 @@
             </w:pPr>
             <w:r>
               <w:rPr>
-                <w:i/>
-                <w:iCs/>
-                <w:sz w:val="22"/>
-                <w:szCs w:val="22"/>
-              </w:rPr>
-              <w:t>Minor</w:t>
+                <w:sz w:val="22"/>
+                <w:szCs w:val="22"/>
+              </w:rPr>
+              <w:t>Valid</w:t>
             </w:r>
           </w:p>
         </w:tc>
@@ -17780,12 +17622,10 @@
             </w:pPr>
             <w:r>
               <w:rPr>
-                <w:i/>
-                <w:iCs/>
-                <w:sz w:val="22"/>
-                <w:szCs w:val="22"/>
-              </w:rPr>
-              <w:t>Minor</w:t>
+                <w:sz w:val="22"/>
+                <w:szCs w:val="22"/>
+              </w:rPr>
+              <w:t>Valid</w:t>
             </w:r>
           </w:p>
         </w:tc>
@@ -17939,12 +17779,10 @@
             </w:pPr>
             <w:r>
               <w:rPr>
-                <w:i/>
-                <w:iCs/>
-                <w:sz w:val="22"/>
-                <w:szCs w:val="22"/>
-              </w:rPr>
-              <w:t>Minor</w:t>
+                <w:sz w:val="22"/>
+                <w:szCs w:val="22"/>
+              </w:rPr>
+              <w:t>Valid</w:t>
             </w:r>
           </w:p>
         </w:tc>
@@ -18091,12 +17929,10 @@
             </w:pPr>
             <w:r>
               <w:rPr>
-                <w:i/>
-                <w:iCs/>
-                <w:sz w:val="22"/>
-                <w:szCs w:val="22"/>
-              </w:rPr>
-              <w:t>Minor</w:t>
+                <w:sz w:val="22"/>
+                <w:szCs w:val="22"/>
+              </w:rPr>
+              <w:t>Valid</w:t>
             </w:r>
           </w:p>
         </w:tc>
@@ -18250,12 +18086,10 @@
             </w:pPr>
             <w:r>
               <w:rPr>
-                <w:i/>
-                <w:iCs/>
-                <w:sz w:val="22"/>
-                <w:szCs w:val="22"/>
-              </w:rPr>
-              <w:t>Major</w:t>
+                <w:sz w:val="22"/>
+                <w:szCs w:val="22"/>
+              </w:rPr>
+              <w:t>Valid</w:t>
             </w:r>
           </w:p>
         </w:tc>
@@ -18409,12 +18243,10 @@
             </w:pPr>
             <w:r>
               <w:rPr>
-                <w:i/>
-                <w:iCs/>
-                <w:sz w:val="22"/>
-                <w:szCs w:val="22"/>
-              </w:rPr>
-              <w:t>Major</w:t>
+                <w:sz w:val="22"/>
+                <w:szCs w:val="22"/>
+              </w:rPr>
+              <w:t>Valid</w:t>
             </w:r>
           </w:p>
         </w:tc>
@@ -18611,12 +18443,10 @@
             </w:pPr>
             <w:r>
               <w:rPr>
-                <w:i/>
-                <w:iCs/>
-                <w:sz w:val="22"/>
-                <w:szCs w:val="22"/>
-              </w:rPr>
-              <w:t>Minor</w:t>
+                <w:sz w:val="22"/>
+                <w:szCs w:val="22"/>
+              </w:rPr>
+              <w:t>Valid</w:t>
             </w:r>
           </w:p>
         </w:tc>
@@ -18764,12 +18594,10 @@
             </w:pPr>
             <w:r>
               <w:rPr>
-                <w:i/>
-                <w:iCs/>
-                <w:sz w:val="22"/>
-                <w:szCs w:val="22"/>
-              </w:rPr>
-              <w:t>Minor</w:t>
+                <w:sz w:val="22"/>
+                <w:szCs w:val="22"/>
+              </w:rPr>
+              <w:t>Valid</w:t>
             </w:r>
           </w:p>
         </w:tc>
@@ -18923,12 +18751,10 @@
             </w:pPr>
             <w:r>
               <w:rPr>
-                <w:i/>
-                <w:iCs/>
-                <w:sz w:val="22"/>
-                <w:szCs w:val="22"/>
-              </w:rPr>
-              <w:t>Major</w:t>
+                <w:sz w:val="22"/>
+                <w:szCs w:val="22"/>
+              </w:rPr>
+              <w:t>Valid</w:t>
             </w:r>
           </w:p>
         </w:tc>
@@ -19123,12 +18949,10 @@
             </w:pPr>
             <w:r>
               <w:rPr>
-                <w:i/>
-                <w:iCs/>
-                <w:sz w:val="22"/>
-                <w:szCs w:val="22"/>
-              </w:rPr>
-              <w:t>Major</w:t>
+                <w:sz w:val="22"/>
+                <w:szCs w:val="22"/>
+              </w:rPr>
+              <w:t>Valid</w:t>
             </w:r>
           </w:p>
         </w:tc>
@@ -21187,7 +21011,7 @@
                 <w:sz w:val="22"/>
                 <w:szCs w:val="22"/>
               </w:rPr>
-              <w:t>Pemilik / Admin</w:t>
+              <w:t>Instruktur Kursus</w:t>
             </w:r>
           </w:p>
         </w:tc>

</xml_diff>